<commit_message>
Setup up all scenes
</commit_message>
<xml_diff>
--- a/GXPEngine/bin/Debug/Audio/VoiceoverLines/All texts from dialogue.docx
+++ b/GXPEngine/bin/Debug/Audio/VoiceoverLines/All texts from dialogue.docx
@@ -71,15 +71,15 @@
     </w:p>
     <w:p>
       <w:pPr>
-        <w:pStyle w:val="Lijstalinea"/>
-        <w:rPr>
-          <w:lang w:val="en-US"/>
-        </w:rPr>
-      </w:pPr>
-    </w:p>
-    <w:p>
-      <w:pPr>
-        <w:pStyle w:val="Lijstalinea"/>
+        <w:pStyle w:val="ListParagraph"/>
+        <w:rPr>
+          <w:lang w:val="en-US"/>
+        </w:rPr>
+      </w:pPr>
+    </w:p>
+    <w:p>
+      <w:pPr>
+        <w:pStyle w:val="ListParagraph"/>
         <w:numPr>
           <w:ilvl w:val="0"/>
           <w:numId w:val="1"/>
@@ -97,7 +97,7 @@
     </w:p>
     <w:p>
       <w:pPr>
-        <w:pStyle w:val="Lijstalinea"/>
+        <w:pStyle w:val="ListParagraph"/>
         <w:numPr>
           <w:ilvl w:val="0"/>
           <w:numId w:val="1"/>
@@ -148,7 +148,7 @@
     </w:p>
     <w:p>
       <w:pPr>
-        <w:pStyle w:val="Lijstalinea"/>
+        <w:pStyle w:val="ListParagraph"/>
         <w:numPr>
           <w:ilvl w:val="0"/>
           <w:numId w:val="2"/>
@@ -173,7 +173,7 @@
     </w:p>
     <w:p>
       <w:pPr>
-        <w:pStyle w:val="Lijstalinea"/>
+        <w:pStyle w:val="ListParagraph"/>
         <w:numPr>
           <w:ilvl w:val="0"/>
           <w:numId w:val="1"/>
@@ -223,7 +223,7 @@
     </w:p>
     <w:p>
       <w:pPr>
-        <w:pStyle w:val="Lijstalinea"/>
+        <w:pStyle w:val="ListParagraph"/>
         <w:numPr>
           <w:ilvl w:val="0"/>
           <w:numId w:val="1"/>
@@ -273,7 +273,7 @@
     </w:p>
     <w:p>
       <w:pPr>
-        <w:pStyle w:val="Lijstalinea"/>
+        <w:pStyle w:val="ListParagraph"/>
         <w:numPr>
           <w:ilvl w:val="0"/>
           <w:numId w:val="2"/>
@@ -292,7 +292,7 @@
     </w:p>
     <w:p>
       <w:pPr>
-        <w:pStyle w:val="Lijstalinea"/>
+        <w:pStyle w:val="ListParagraph"/>
         <w:numPr>
           <w:ilvl w:val="0"/>
           <w:numId w:val="1"/>
@@ -376,7 +376,7 @@
     </w:p>
     <w:p>
       <w:pPr>
-        <w:pStyle w:val="Lijstalinea"/>
+        <w:pStyle w:val="ListParagraph"/>
         <w:numPr>
           <w:ilvl w:val="0"/>
           <w:numId w:val="2"/>
@@ -396,7 +396,7 @@
     </w:p>
     <w:p>
       <w:pPr>
-        <w:pStyle w:val="Lijstalinea"/>
+        <w:pStyle w:val="ListParagraph"/>
         <w:numPr>
           <w:ilvl w:val="0"/>
           <w:numId w:val="1"/>
@@ -446,7 +446,7 @@
     </w:p>
     <w:p>
       <w:pPr>
-        <w:pStyle w:val="Lijstalinea"/>
+        <w:pStyle w:val="ListParagraph"/>
         <w:numPr>
           <w:ilvl w:val="0"/>
           <w:numId w:val="2"/>
@@ -478,7 +478,7 @@
     </w:p>
     <w:p>
       <w:pPr>
-        <w:pStyle w:val="Lijstalinea"/>
+        <w:pStyle w:val="ListParagraph"/>
         <w:numPr>
           <w:ilvl w:val="0"/>
           <w:numId w:val="1"/>
@@ -516,7 +516,7 @@
     </w:p>
     <w:p>
       <w:pPr>
-        <w:pStyle w:val="Lijstalinea"/>
+        <w:pStyle w:val="ListParagraph"/>
         <w:numPr>
           <w:ilvl w:val="0"/>
           <w:numId w:val="2"/>
@@ -532,10 +532,16 @@
         </w:rPr>
         <w:t>Let me see closer!</w:t>
       </w:r>
-    </w:p>
-    <w:p>
-      <w:pPr>
-        <w:pStyle w:val="Lijstalinea"/>
+      <w:r>
+        <w:rPr>
+          <w:lang w:val="en-US"/>
+        </w:rPr>
+        <w:t xml:space="preserve"> *******</w:t>
+      </w:r>
+    </w:p>
+    <w:p>
+      <w:pPr>
+        <w:pStyle w:val="ListParagraph"/>
         <w:numPr>
           <w:ilvl w:val="0"/>
           <w:numId w:val="1"/>
@@ -631,10 +637,20 @@
         </w:rPr>
         <w:t>peasants.</w:t>
       </w:r>
-    </w:p>
-    <w:p>
-      <w:pPr>
-        <w:pStyle w:val="Lijstalinea"/>
+      <w:r>
+        <w:rPr>
+          <w:b/>
+          <w:bCs/>
+          <w:i/>
+          <w:iCs/>
+          <w:lang w:val="en-US"/>
+        </w:rPr>
+        <w:t xml:space="preserve"> *****</w:t>
+      </w:r>
+    </w:p>
+    <w:p>
+      <w:pPr>
+        <w:pStyle w:val="ListParagraph"/>
         <w:numPr>
           <w:ilvl w:val="0"/>
           <w:numId w:val="1"/>
@@ -672,7 +688,7 @@
     </w:p>
     <w:p>
       <w:pPr>
-        <w:pStyle w:val="Lijstalinea"/>
+        <w:pStyle w:val="ListParagraph"/>
         <w:numPr>
           <w:ilvl w:val="0"/>
           <w:numId w:val="2"/>
@@ -692,7 +708,7 @@
     </w:p>
     <w:p>
       <w:pPr>
-        <w:pStyle w:val="Lijstalinea"/>
+        <w:pStyle w:val="ListParagraph"/>
         <w:numPr>
           <w:ilvl w:val="0"/>
           <w:numId w:val="1"/>
@@ -710,7 +726,7 @@
     </w:p>
     <w:p>
       <w:pPr>
-        <w:pStyle w:val="Lijstalinea"/>
+        <w:pStyle w:val="ListParagraph"/>
         <w:numPr>
           <w:ilvl w:val="0"/>
           <w:numId w:val="1"/>
@@ -748,7 +764,7 @@
     </w:p>
     <w:p>
       <w:pPr>
-        <w:pStyle w:val="Lijstalinea"/>
+        <w:pStyle w:val="ListParagraph"/>
         <w:numPr>
           <w:ilvl w:val="0"/>
           <w:numId w:val="2"/>
@@ -778,10 +794,17 @@
         </w:rPr>
         <w:t>!</w:t>
       </w:r>
-    </w:p>
-    <w:p>
-      <w:pPr>
-        <w:pStyle w:val="Lijstalinea"/>
+      <w:r>
+        <w:rPr>
+          <w:highlight w:val="lightGray"/>
+          <w:lang w:val="en-US"/>
+        </w:rPr>
+        <w:t xml:space="preserve">  ****</w:t>
+      </w:r>
+    </w:p>
+    <w:p>
+      <w:pPr>
+        <w:pStyle w:val="ListParagraph"/>
         <w:numPr>
           <w:ilvl w:val="0"/>
           <w:numId w:val="1"/>
@@ -812,7 +835,7 @@
     </w:p>
     <w:p>
       <w:pPr>
-        <w:pStyle w:val="Lijstalinea"/>
+        <w:pStyle w:val="ListParagraph"/>
         <w:numPr>
           <w:ilvl w:val="0"/>
           <w:numId w:val="1"/>
@@ -876,7 +899,7 @@
     </w:p>
     <w:p>
       <w:pPr>
-        <w:pStyle w:val="Lijstalinea"/>
+        <w:pStyle w:val="ListParagraph"/>
         <w:numPr>
           <w:ilvl w:val="0"/>
           <w:numId w:val="2"/>
@@ -892,10 +915,17 @@
         </w:rPr>
         <w:t>You must have really counted on your brother then.</w:t>
       </w:r>
-    </w:p>
-    <w:p>
-      <w:pPr>
-        <w:pStyle w:val="Lijstalinea"/>
+      <w:r>
+        <w:rPr>
+          <w:highlight w:val="lightGray"/>
+          <w:lang w:val="en-US"/>
+        </w:rPr>
+        <w:t xml:space="preserve"> //</w:t>
+      </w:r>
+    </w:p>
+    <w:p>
+      <w:pPr>
+        <w:pStyle w:val="ListParagraph"/>
         <w:numPr>
           <w:ilvl w:val="0"/>
           <w:numId w:val="1"/>
@@ -978,7 +1008,7 @@
     </w:p>
     <w:p>
       <w:pPr>
-        <w:pStyle w:val="Lijstalinea"/>
+        <w:pStyle w:val="ListParagraph"/>
         <w:numPr>
           <w:ilvl w:val="0"/>
           <w:numId w:val="1"/>
@@ -1016,7 +1046,7 @@
     </w:p>
     <w:p>
       <w:pPr>
-        <w:pStyle w:val="Lijstalinea"/>
+        <w:pStyle w:val="ListParagraph"/>
         <w:numPr>
           <w:ilvl w:val="0"/>
           <w:numId w:val="2"/>
@@ -1036,7 +1066,7 @@
     </w:p>
     <w:p>
       <w:pPr>
-        <w:pStyle w:val="Lijstalinea"/>
+        <w:pStyle w:val="ListParagraph"/>
         <w:numPr>
           <w:ilvl w:val="0"/>
           <w:numId w:val="1"/>
@@ -1054,7 +1084,7 @@
     </w:p>
     <w:p>
       <w:pPr>
-        <w:pStyle w:val="Lijstalinea"/>
+        <w:pStyle w:val="ListParagraph"/>
         <w:numPr>
           <w:ilvl w:val="0"/>
           <w:numId w:val="1"/>
@@ -1096,7 +1126,7 @@
     </w:p>
     <w:p>
       <w:pPr>
-        <w:pStyle w:val="Lijstalinea"/>
+        <w:pStyle w:val="ListParagraph"/>
         <w:numPr>
           <w:ilvl w:val="0"/>
           <w:numId w:val="2"/>
@@ -1116,7 +1146,7 @@
     </w:p>
     <w:p>
       <w:pPr>
-        <w:pStyle w:val="Lijstalinea"/>
+        <w:pStyle w:val="ListParagraph"/>
         <w:numPr>
           <w:ilvl w:val="0"/>
           <w:numId w:val="1"/>
@@ -1153,7 +1183,7 @@
     </w:p>
     <w:p>
       <w:pPr>
-        <w:pStyle w:val="Lijstalinea"/>
+        <w:pStyle w:val="ListParagraph"/>
         <w:numPr>
           <w:ilvl w:val="0"/>
           <w:numId w:val="2"/>
@@ -1177,7 +1207,7 @@
     </w:p>
     <w:p>
       <w:pPr>
-        <w:pStyle w:val="Lijstalinea"/>
+        <w:pStyle w:val="ListParagraph"/>
         <w:numPr>
           <w:ilvl w:val="0"/>
           <w:numId w:val="1"/>
@@ -1241,7 +1271,7 @@
     </w:p>
     <w:p>
       <w:pPr>
-        <w:pStyle w:val="Lijstalinea"/>
+        <w:pStyle w:val="ListParagraph"/>
         <w:numPr>
           <w:ilvl w:val="0"/>
           <w:numId w:val="1"/>
@@ -1279,7 +1309,7 @@
     </w:p>
     <w:p>
       <w:pPr>
-        <w:pStyle w:val="Lijstalinea"/>
+        <w:pStyle w:val="ListParagraph"/>
         <w:numPr>
           <w:ilvl w:val="0"/>
           <w:numId w:val="2"/>
@@ -1299,7 +1329,7 @@
     </w:p>
     <w:p>
       <w:pPr>
-        <w:pStyle w:val="Normaalweb"/>
+        <w:pStyle w:val="NormalWeb"/>
         <w:numPr>
           <w:ilvl w:val="0"/>
           <w:numId w:val="1"/>
@@ -1951,17 +1981,17 @@
     <w:lsdException w:name="Unresolved Mention" w:semiHidden="1" w:unhideWhenUsed="1"/>
     <w:lsdException w:name="Smart Link" w:semiHidden="1" w:unhideWhenUsed="1"/>
   </w:latentStyles>
-  <w:style w:type="paragraph" w:default="1" w:styleId="Standaard">
+  <w:style w:type="paragraph" w:default="1" w:styleId="Normal">
     <w:name w:val="Normal"/>
     <w:qFormat/>
   </w:style>
-  <w:style w:type="character" w:default="1" w:styleId="Standaardalinea-lettertype">
+  <w:style w:type="character" w:default="1" w:styleId="DefaultParagraphFont">
     <w:name w:val="Default Paragraph Font"/>
     <w:uiPriority w:val="1"/>
     <w:semiHidden/>
     <w:unhideWhenUsed/>
   </w:style>
-  <w:style w:type="table" w:default="1" w:styleId="Standaardtabel">
+  <w:style w:type="table" w:default="1" w:styleId="TableNormal">
     <w:name w:val="Normal Table"/>
     <w:uiPriority w:val="99"/>
     <w:semiHidden/>
@@ -1976,15 +2006,15 @@
       </w:tblCellMar>
     </w:tblPr>
   </w:style>
-  <w:style w:type="numbering" w:default="1" w:styleId="Geenlijst">
+  <w:style w:type="numbering" w:default="1" w:styleId="NoList">
     <w:name w:val="No List"/>
     <w:uiPriority w:val="99"/>
     <w:semiHidden/>
     <w:unhideWhenUsed/>
   </w:style>
-  <w:style w:type="paragraph" w:styleId="Lijstalinea">
+  <w:style w:type="paragraph" w:styleId="ListParagraph">
     <w:name w:val="List Paragraph"/>
-    <w:basedOn w:val="Standaard"/>
+    <w:basedOn w:val="Normal"/>
     <w:uiPriority w:val="34"/>
     <w:qFormat/>
     <w:rsid w:val="00910C23"/>
@@ -1993,9 +2023,9 @@
       <w:contextualSpacing/>
     </w:pPr>
   </w:style>
-  <w:style w:type="paragraph" w:styleId="Normaalweb">
+  <w:style w:type="paragraph" w:styleId="NormalWeb">
     <w:name w:val="Normal (Web)"/>
-    <w:basedOn w:val="Standaard"/>
+    <w:basedOn w:val="Normal"/>
     <w:uiPriority w:val="99"/>
     <w:semiHidden/>
     <w:unhideWhenUsed/>

</xml_diff>

<commit_message>
Add border to puzzles
A
</commit_message>
<xml_diff>
--- a/GXPEngine/bin/Debug/Audio/VoiceoverLines/All texts from dialogue.docx
+++ b/GXPEngine/bin/Debug/Audio/VoiceoverLines/All texts from dialogue.docx
@@ -249,13 +249,27 @@
         <w:rPr>
           <w:lang w:val="en-US"/>
         </w:rPr>
-        <w:t xml:space="preserve"> scene -  </w:t>
-      </w:r>
-      <w:r>
-        <w:rPr>
-          <w:highlight w:val="yellow"/>
-        </w:rPr>
-        <w:t xml:space="preserve">You are doing great, young artist!With common forces we made it through half of the painting. Maybe you can check it </w:t>
+        <w:t xml:space="preserve"> scene </w:t>
+      </w:r>
+      <w:proofErr w:type="gramStart"/>
+      <w:r>
+        <w:rPr>
+          <w:lang w:val="en-US"/>
+        </w:rPr>
+        <w:t xml:space="preserve">-  </w:t>
+      </w:r>
+      <w:r>
+        <w:rPr>
+          <w:highlight w:val="yellow"/>
+        </w:rPr>
+        <w:t>You</w:t>
+      </w:r>
+      <w:proofErr w:type="gramEnd"/>
+      <w:r>
+        <w:rPr>
+          <w:highlight w:val="yellow"/>
+        </w:rPr>
+        <w:t xml:space="preserve"> are doing great, young artist!With common forces we made it through half of the painting. Maybe you can check it </w:t>
       </w:r>
       <w:r>
         <w:rPr>
@@ -367,11 +381,19 @@
         </w:rPr>
         <w:t xml:space="preserve"> </w:t>
       </w:r>
-      <w:r>
-        <w:rPr>
-          <w:highlight w:val="yellow"/>
-        </w:rPr>
-        <w:t>March, 1853 in Zundert, The Netherlands and I was the eldest son of the Protestant clergyman Theodorus van Gogh and Anna Cornelia Carbentus.</w:t>
+      <w:proofErr w:type="gramStart"/>
+      <w:r>
+        <w:rPr>
+          <w:highlight w:val="yellow"/>
+        </w:rPr>
+        <w:t>March,</w:t>
+      </w:r>
+      <w:proofErr w:type="gramEnd"/>
+      <w:r>
+        <w:rPr>
+          <w:highlight w:val="yellow"/>
+        </w:rPr>
+        <w:t xml:space="preserve"> 1853 in Zundert, The Netherlands and I was the eldest son of the Protestant clergyman Theodorus van Gogh and Anna Cornelia Carbentus.</w:t>
       </w:r>
     </w:p>
     <w:p>
@@ -569,6 +591,7 @@
         </w:rPr>
         <w:t xml:space="preserve"> scene </w:t>
       </w:r>
+      <w:proofErr w:type="gramStart"/>
       <w:r>
         <w:rPr>
           <w:highlight w:val="yellow"/>
@@ -584,28 +607,9 @@
           <w:iCs/>
           <w:highlight w:val="yellow"/>
         </w:rPr>
-        <w:t xml:space="preserve">I loved drawing what I see, as I say: </w:t>
-      </w:r>
-      <w:r>
-        <w:rPr>
-          <w:highlight w:val="yellow"/>
-        </w:rPr>
-        <w:t>“I want to touch people with my art. I want them to say </w:t>
-      </w:r>
-      <w:r>
-        <w:rPr>
-          <w:i/>
-          <w:iCs/>
-          <w:highlight w:val="yellow"/>
-        </w:rPr>
-        <w:t>'he feels deeply, he feels tenderly'</w:t>
-      </w:r>
-      <w:r>
-        <w:rPr>
-          <w:highlight w:val="yellow"/>
-        </w:rPr>
-        <w:t>.”</w:t>
-      </w:r>
+        <w:t>I</w:t>
+      </w:r>
+      <w:proofErr w:type="gramEnd"/>
       <w:r>
         <w:rPr>
           <w:b/>
@@ -614,7 +618,27 @@
           <w:iCs/>
           <w:highlight w:val="yellow"/>
         </w:rPr>
-        <w:t xml:space="preserve"> I wanted to sell my works because my art could possibly help </w:t>
+        <w:t xml:space="preserve"> loved drawing what I see, as I say: </w:t>
+      </w:r>
+      <w:r>
+        <w:rPr>
+          <w:highlight w:val="yellow"/>
+        </w:rPr>
+        <w:t>“I want to touch people with my art. I want them to say </w:t>
+      </w:r>
+      <w:r>
+        <w:rPr>
+          <w:i/>
+          <w:iCs/>
+          <w:highlight w:val="yellow"/>
+        </w:rPr>
+        <w:t>'he feels deeply, he feels tenderly'</w:t>
+      </w:r>
+      <w:r>
+        <w:rPr>
+          <w:highlight w:val="yellow"/>
+        </w:rPr>
+        <w:t>.”</w:t>
       </w:r>
       <w:r>
         <w:rPr>
@@ -623,9 +647,8 @@
           <w:i/>
           <w:iCs/>
           <w:highlight w:val="yellow"/>
-          <w:lang w:val="en-GB"/>
-        </w:rPr>
-        <w:t xml:space="preserve"> </w:t>
+        </w:rPr>
+        <w:t xml:space="preserve"> I wanted to sell my works because my art could possibly help </w:t>
       </w:r>
       <w:r>
         <w:rPr>
@@ -634,8 +657,9 @@
           <w:i/>
           <w:iCs/>
           <w:highlight w:val="yellow"/>
-        </w:rPr>
-        <w:t>peasants.</w:t>
+          <w:lang w:val="en-GB"/>
+        </w:rPr>
+        <w:t xml:space="preserve"> </w:t>
       </w:r>
       <w:r>
         <w:rPr>
@@ -643,6 +667,16 @@
           <w:bCs/>
           <w:i/>
           <w:iCs/>
+          <w:highlight w:val="yellow"/>
+        </w:rPr>
+        <w:t>peasants.</w:t>
+      </w:r>
+      <w:r>
+        <w:rPr>
+          <w:b/>
+          <w:bCs/>
+          <w:i/>
+          <w:iCs/>
           <w:lang w:val="en-US"/>
         </w:rPr>
         <w:t xml:space="preserve"> *****</w:t>
@@ -679,11 +713,19 @@
         </w:rPr>
         <w:t xml:space="preserve"> scene - </w:t>
       </w:r>
-      <w:r>
-        <w:rPr>
-          <w:highlight w:val="yellow"/>
-        </w:rPr>
-        <w:t>I've devoted my early twenties in reading the Bible and I found peace in the religion and art.</w:t>
+      <w:proofErr w:type="gramStart"/>
+      <w:r>
+        <w:rPr>
+          <w:highlight w:val="yellow"/>
+        </w:rPr>
+        <w:t>I've</w:t>
+      </w:r>
+      <w:proofErr w:type="gramEnd"/>
+      <w:r>
+        <w:rPr>
+          <w:highlight w:val="yellow"/>
+        </w:rPr>
+        <w:t xml:space="preserve"> devoted my early twenties in reading the Bible and I found peace in the religion and art.</w:t>
       </w:r>
     </w:p>
     <w:p>
@@ -1004,6 +1046,12 @@
           <w:highlight w:val="yellow"/>
         </w:rPr>
         <w:t>drew him a portrait.</w:t>
+      </w:r>
+      <w:r>
+        <w:rPr>
+          <w:lang w:val="en-US"/>
+        </w:rPr>
+        <w:t>//</w:t>
       </w:r>
     </w:p>
     <w:p>
@@ -1121,7 +1169,28 @@
         <w:rPr>
           <w:highlight w:val="yellow"/>
         </w:rPr>
-        <w:t xml:space="preserve">For my whole life I couldn't manage to sell more than one painting. Nothing was going as I had expected. People didn't appreciate my art, which made me sad. </w:t>
+        <w:t xml:space="preserve">For my whole life I </w:t>
+      </w:r>
+      <w:proofErr w:type="gramStart"/>
+      <w:r>
+        <w:rPr>
+          <w:highlight w:val="yellow"/>
+        </w:rPr>
+        <w:t>couldn't</w:t>
+      </w:r>
+      <w:proofErr w:type="gramEnd"/>
+      <w:r>
+        <w:rPr>
+          <w:highlight w:val="yellow"/>
+        </w:rPr>
+        <w:t xml:space="preserve"> manage to sell more than one painting. Nothing was going as I had expected. People didn't appreciate my art, which made me sad. </w:t>
+      </w:r>
+      <w:r>
+        <w:rPr>
+          <w:highlight w:val="yellow"/>
+          <w:lang w:val="en-US"/>
+        </w:rPr>
+        <w:t xml:space="preserve"> ** </w:t>
       </w:r>
     </w:p>
     <w:p>
@@ -1319,12 +1388,21 @@
           <w:lang w:val="en-US"/>
         </w:rPr>
       </w:pPr>
-      <w:r>
-        <w:rPr>
-          <w:highlight w:val="lightGray"/>
-          <w:lang w:val="en-US"/>
-        </w:rPr>
-        <w:t>Let’s go!</w:t>
+      <w:proofErr w:type="gramStart"/>
+      <w:r>
+        <w:rPr>
+          <w:highlight w:val="lightGray"/>
+          <w:lang w:val="en-US"/>
+        </w:rPr>
+        <w:t>Let’s</w:t>
+      </w:r>
+      <w:proofErr w:type="gramEnd"/>
+      <w:r>
+        <w:rPr>
+          <w:highlight w:val="lightGray"/>
+          <w:lang w:val="en-US"/>
+        </w:rPr>
+        <w:t xml:space="preserve"> go!</w:t>
       </w:r>
     </w:p>
     <w:p>
@@ -1352,7 +1430,51 @@
           <w:szCs w:val="21"/>
           <w:highlight w:val="yellow"/>
         </w:rPr>
-        <w:t xml:space="preserve">Here it is! My last piece it's finished! Now people will start realizing why my art was so meaningful  Thank you for getting to know me! </w:t>
+        <w:t xml:space="preserve">Here it is! My last piece </w:t>
+      </w:r>
+      <w:proofErr w:type="gramStart"/>
+      <w:r>
+        <w:rPr>
+          <w:rFonts w:ascii="Inv Maison Neue" w:hAnsi="Inv Maison Neue"/>
+          <w:color w:val="000000" w:themeColor="text1"/>
+          <w:sz w:val="21"/>
+          <w:szCs w:val="21"/>
+          <w:highlight w:val="yellow"/>
+        </w:rPr>
+        <w:t>it's</w:t>
+      </w:r>
+      <w:proofErr w:type="gramEnd"/>
+      <w:r>
+        <w:rPr>
+          <w:rFonts w:ascii="Inv Maison Neue" w:hAnsi="Inv Maison Neue"/>
+          <w:color w:val="000000" w:themeColor="text1"/>
+          <w:sz w:val="21"/>
+          <w:szCs w:val="21"/>
+          <w:highlight w:val="yellow"/>
+        </w:rPr>
+        <w:t xml:space="preserve"> finished! Now people will start realizing why my art was so </w:t>
+      </w:r>
+      <w:proofErr w:type="gramStart"/>
+      <w:r>
+        <w:rPr>
+          <w:rFonts w:ascii="Inv Maison Neue" w:hAnsi="Inv Maison Neue"/>
+          <w:color w:val="000000" w:themeColor="text1"/>
+          <w:sz w:val="21"/>
+          <w:szCs w:val="21"/>
+          <w:highlight w:val="yellow"/>
+        </w:rPr>
+        <w:t>meaningful  Thank</w:t>
+      </w:r>
+      <w:proofErr w:type="gramEnd"/>
+      <w:r>
+        <w:rPr>
+          <w:rFonts w:ascii="Inv Maison Neue" w:hAnsi="Inv Maison Neue"/>
+          <w:color w:val="000000" w:themeColor="text1"/>
+          <w:sz w:val="21"/>
+          <w:szCs w:val="21"/>
+          <w:highlight w:val="yellow"/>
+        </w:rPr>
+        <w:t xml:space="preserve"> you for getting to know me! </w:t>
       </w:r>
     </w:p>
     <w:p>

</xml_diff>